<commit_message>
Pemetaan fungsi make list
</commit_message>
<xml_diff>
--- a/UNIT 8.docx
+++ b/UNIT 8.docx
@@ -7106,7 +7106,17 @@
                                 <w:sz w:val="24"/>
                                 <w:szCs w:val="24"/>
                               </w:rPr>
-                              <w:t>banyakMK</w:t>
+                              <w:t>banya</w:t>
+                            </w:r>
+                            <w:bookmarkStart w:id="0" w:name="_GoBack"/>
+                            <w:bookmarkEnd w:id="0"/>
+                            <w:r>
+                              <w:rPr>
+                                <w:rFonts w:asciiTheme="majorBidi" w:hAnsiTheme="majorBidi" w:cstheme="majorBidi"/>
+                                <w:sz w:val="24"/>
+                                <w:szCs w:val="24"/>
+                              </w:rPr>
+                              <w:t>kMK</w:t>
                             </w:r>
                             <w:proofErr w:type="spellEnd"/>
                           </w:p>
@@ -7776,7 +7786,17 @@
                           <w:sz w:val="24"/>
                           <w:szCs w:val="24"/>
                         </w:rPr>
-                        <w:t>banyakMK</w:t>
+                        <w:t>banya</w:t>
+                      </w:r>
+                      <w:bookmarkStart w:id="1" w:name="_GoBack"/>
+                      <w:bookmarkEnd w:id="1"/>
+                      <w:r>
+                        <w:rPr>
+                          <w:rFonts w:asciiTheme="majorBidi" w:hAnsiTheme="majorBidi" w:cstheme="majorBidi"/>
+                          <w:sz w:val="24"/>
+                          <w:szCs w:val="24"/>
+                        </w:rPr>
+                        <w:t>kMK</w:t>
                       </w:r>
                       <w:proofErr w:type="spellEnd"/>
                     </w:p>
@@ -8598,17 +8618,7 @@
                                 <w:sz w:val="24"/>
                                 <w:szCs w:val="24"/>
                               </w:rPr>
-                              <w:t>&gt;</w:t>
-                            </w:r>
-                            <w:bookmarkStart w:id="0" w:name="_GoBack"/>
-                            <w:bookmarkEnd w:id="0"/>
-                            <w:r>
-                              <w:rPr>
-                                <w:rFonts w:asciiTheme="majorBidi" w:hAnsiTheme="majorBidi" w:cstheme="majorBidi"/>
-                                <w:sz w:val="24"/>
-                                <w:szCs w:val="24"/>
-                              </w:rPr>
-                              <w:t>&gt;</w:t>
+                              <w:t>&gt;&gt;</w:t>
                             </w:r>
                           </w:p>
                           <w:p>
@@ -9232,17 +9242,7 @@
                           <w:sz w:val="24"/>
                           <w:szCs w:val="24"/>
                         </w:rPr>
-                        <w:t>&gt;</w:t>
-                      </w:r>
-                      <w:bookmarkStart w:id="1" w:name="_GoBack"/>
-                      <w:bookmarkEnd w:id="1"/>
-                      <w:r>
-                        <w:rPr>
-                          <w:rFonts w:asciiTheme="majorBidi" w:hAnsiTheme="majorBidi" w:cstheme="majorBidi"/>
-                          <w:sz w:val="24"/>
-                          <w:szCs w:val="24"/>
-                        </w:rPr>
-                        <w:t>&gt;</w:t>
+                        <w:t>&gt;&gt;</w:t>
                       </w:r>
                     </w:p>
                     <w:p>
@@ -9448,10 +9448,1868 @@
         <w:ind w:left="0"/>
         <w:rPr>
           <w:rFonts w:ascii="Times New Roman" w:hAnsi="Times New Roman" w:cs="Times New Roman"/>
+          <w:b/>
           <w:sz w:val="24"/>
           <w:szCs w:val="24"/>
         </w:rPr>
       </w:pPr>
+      <w:proofErr w:type="spellStart"/>
+      <w:r>
+        <w:rPr>
+          <w:rFonts w:ascii="Times New Roman" w:hAnsi="Times New Roman" w:cs="Times New Roman"/>
+          <w:b/>
+          <w:sz w:val="24"/>
+          <w:szCs w:val="24"/>
+        </w:rPr>
+        <w:lastRenderedPageBreak/>
+        <w:t>Tugas</w:t>
+      </w:r>
+      <w:proofErr w:type="spellEnd"/>
+      <w:r>
+        <w:rPr>
+          <w:rFonts w:ascii="Times New Roman" w:hAnsi="Times New Roman" w:cs="Times New Roman"/>
+          <w:b/>
+          <w:sz w:val="24"/>
+          <w:szCs w:val="24"/>
+        </w:rPr>
+        <w:t xml:space="preserve"> </w:t>
+      </w:r>
+      <w:proofErr w:type="spellStart"/>
+      <w:r>
+        <w:rPr>
+          <w:rFonts w:ascii="Times New Roman" w:hAnsi="Times New Roman" w:cs="Times New Roman"/>
+          <w:b/>
+          <w:sz w:val="24"/>
+          <w:szCs w:val="24"/>
+        </w:rPr>
+        <w:t>Praktikum</w:t>
+      </w:r>
+      <w:proofErr w:type="spellEnd"/>
+    </w:p>
+    <w:p>
+      <w:pPr>
+        <w:pStyle w:val="ListParagraph"/>
+        <w:spacing w:line="276" w:lineRule="auto"/>
+        <w:ind w:left="0"/>
+        <w:rPr>
+          <w:rFonts w:ascii="Times New Roman" w:hAnsi="Times New Roman" w:cs="Times New Roman"/>
+          <w:b/>
+          <w:sz w:val="24"/>
+          <w:szCs w:val="24"/>
+        </w:rPr>
+      </w:pPr>
+      <w:r>
+        <w:rPr>
+          <w:rFonts w:ascii="Times New Roman" w:hAnsi="Times New Roman" w:cs="Times New Roman"/>
+          <w:noProof/>
+          <w:sz w:val="24"/>
+          <w:szCs w:val="24"/>
+          <w:lang w:val="id-ID" w:eastAsia="id-ID"/>
+        </w:rPr>
+        <mc:AlternateContent>
+          <mc:Choice Requires="wps">
+            <w:drawing>
+              <wp:inline distT="0" distB="0" distL="0" distR="0" wp14:anchorId="51DFEED0" wp14:editId="16D972B6">
+                <wp:extent cx="5943600" cy="3930555"/>
+                <wp:effectExtent l="0" t="0" r="19050" b="13335"/>
+                <wp:docPr id="3" name="Text Box 3"/>
+                <wp:cNvGraphicFramePr>
+                  <a:graphicFrameLocks xmlns:a="http://schemas.openxmlformats.org/drawingml/2006/main"/>
+                </wp:cNvGraphicFramePr>
+                <a:graphic xmlns:a="http://schemas.openxmlformats.org/drawingml/2006/main">
+                  <a:graphicData uri="http://schemas.microsoft.com/office/word/2010/wordprocessingShape">
+                    <wps:wsp>
+                      <wps:cNvSpPr txBox="1">
+                        <a:spLocks noChangeArrowheads="1"/>
+                      </wps:cNvSpPr>
+                      <wps:spPr bwMode="auto">
+                        <a:xfrm>
+                          <a:off x="0" y="0"/>
+                          <a:ext cx="5943600" cy="3930555"/>
+                        </a:xfrm>
+                        <a:prstGeom prst="rect">
+                          <a:avLst/>
+                        </a:prstGeom>
+                        <a:solidFill>
+                          <a:srgbClr val="FFFFFF"/>
+                        </a:solidFill>
+                        <a:ln w="9525">
+                          <a:solidFill>
+                            <a:srgbClr val="000000"/>
+                          </a:solidFill>
+                          <a:miter lim="800000"/>
+                          <a:headEnd/>
+                          <a:tailEnd/>
+                        </a:ln>
+                      </wps:spPr>
+                      <wps:txbx>
+                        <w:txbxContent>
+                          <w:p>
+                            <w:pPr>
+                              <w:rPr>
+                                <w:rFonts w:asciiTheme="majorBidi" w:hAnsiTheme="majorBidi" w:cstheme="majorBidi"/>
+                                <w:sz w:val="24"/>
+                                <w:szCs w:val="24"/>
+                              </w:rPr>
+                            </w:pPr>
+                            <w:r>
+                              <w:rPr>
+                                <w:rFonts w:asciiTheme="majorBidi" w:hAnsiTheme="majorBidi" w:cstheme="majorBidi"/>
+                                <w:sz w:val="24"/>
+                                <w:szCs w:val="24"/>
+                              </w:rPr>
+                              <w:t xml:space="preserve"># </w:t>
+                            </w:r>
+                            <w:proofErr w:type="spellStart"/>
+                            <w:r>
+                              <w:rPr>
+                                <w:rFonts w:asciiTheme="majorBidi" w:hAnsiTheme="majorBidi" w:cstheme="majorBidi"/>
+                                <w:sz w:val="24"/>
+                                <w:szCs w:val="24"/>
+                              </w:rPr>
+                              <w:t>Menghitung</w:t>
+                            </w:r>
+                            <w:proofErr w:type="spellEnd"/>
+                            <w:r>
+                              <w:rPr>
+                                <w:rFonts w:asciiTheme="majorBidi" w:hAnsiTheme="majorBidi" w:cstheme="majorBidi"/>
+                                <w:sz w:val="24"/>
+                                <w:szCs w:val="24"/>
+                              </w:rPr>
+                              <w:t xml:space="preserve"> </w:t>
+                            </w:r>
+                            <w:proofErr w:type="spellStart"/>
+                            <w:r>
+                              <w:rPr>
+                                <w:rFonts w:asciiTheme="majorBidi" w:hAnsiTheme="majorBidi" w:cstheme="majorBidi"/>
+                                <w:sz w:val="24"/>
+                                <w:szCs w:val="24"/>
+                              </w:rPr>
+                              <w:t>jumlah</w:t>
+                            </w:r>
+                            <w:proofErr w:type="spellEnd"/>
+                            <w:r>
+                              <w:rPr>
+                                <w:rFonts w:asciiTheme="majorBidi" w:hAnsiTheme="majorBidi" w:cstheme="majorBidi"/>
+                                <w:sz w:val="24"/>
+                                <w:szCs w:val="24"/>
+                              </w:rPr>
+                              <w:t xml:space="preserve"> </w:t>
+                            </w:r>
+                            <w:proofErr w:type="spellStart"/>
+                            <w:r>
+                              <w:rPr>
+                                <w:rFonts w:asciiTheme="majorBidi" w:hAnsiTheme="majorBidi" w:cstheme="majorBidi"/>
+                                <w:sz w:val="24"/>
+                                <w:szCs w:val="24"/>
+                              </w:rPr>
+                              <w:t>dari</w:t>
+                            </w:r>
+                            <w:proofErr w:type="spellEnd"/>
+                            <w:r>
+                              <w:rPr>
+                                <w:rFonts w:asciiTheme="majorBidi" w:hAnsiTheme="majorBidi" w:cstheme="majorBidi"/>
+                                <w:sz w:val="24"/>
+                                <w:szCs w:val="24"/>
+                              </w:rPr>
+                              <w:t xml:space="preserve"> </w:t>
+                            </w:r>
+                            <w:proofErr w:type="spellStart"/>
+                            <w:r>
+                              <w:rPr>
+                                <w:rFonts w:asciiTheme="majorBidi" w:hAnsiTheme="majorBidi" w:cstheme="majorBidi"/>
+                                <w:sz w:val="24"/>
+                                <w:szCs w:val="24"/>
+                              </w:rPr>
+                              <w:t>barisan</w:t>
+                            </w:r>
+                            <w:proofErr w:type="spellEnd"/>
+                            <w:r>
+                              <w:rPr>
+                                <w:rFonts w:asciiTheme="majorBidi" w:hAnsiTheme="majorBidi" w:cstheme="majorBidi"/>
+                                <w:sz w:val="24"/>
+                                <w:szCs w:val="24"/>
+                              </w:rPr>
+                              <w:t xml:space="preserve"> </w:t>
+                            </w:r>
+                            <w:proofErr w:type="spellStart"/>
+                            <w:r>
+                              <w:rPr>
+                                <w:rFonts w:asciiTheme="majorBidi" w:hAnsiTheme="majorBidi" w:cstheme="majorBidi"/>
+                                <w:sz w:val="24"/>
+                                <w:szCs w:val="24"/>
+                              </w:rPr>
+                              <w:t>aritmatik</w:t>
+                            </w:r>
+                            <w:proofErr w:type="spellEnd"/>
+                            <w:r>
+                              <w:rPr>
+                                <w:rFonts w:asciiTheme="majorBidi" w:hAnsiTheme="majorBidi" w:cstheme="majorBidi"/>
+                                <w:sz w:val="24"/>
+                                <w:szCs w:val="24"/>
+                              </w:rPr>
+                              <w:t xml:space="preserve"> </w:t>
+                            </w:r>
+                            <w:proofErr w:type="gramStart"/>
+                            <w:r>
+                              <w:rPr>
+                                <w:rFonts w:asciiTheme="majorBidi" w:hAnsiTheme="majorBidi" w:cstheme="majorBidi"/>
+                                <w:sz w:val="24"/>
+                                <w:szCs w:val="24"/>
+                              </w:rPr>
+                              <w:t>( Un</w:t>
+                            </w:r>
+                            <w:proofErr w:type="gramEnd"/>
+                            <w:r>
+                              <w:rPr>
+                                <w:rFonts w:asciiTheme="majorBidi" w:hAnsiTheme="majorBidi" w:cstheme="majorBidi"/>
+                                <w:sz w:val="24"/>
+                                <w:szCs w:val="24"/>
+                              </w:rPr>
+                              <w:t xml:space="preserve"> )</w:t>
+                            </w:r>
+                          </w:p>
+                          <w:p>
+                            <w:pPr>
+                              <w:rPr>
+                                <w:rFonts w:asciiTheme="majorBidi" w:hAnsiTheme="majorBidi" w:cstheme="majorBidi"/>
+                                <w:sz w:val="24"/>
+                                <w:szCs w:val="24"/>
+                              </w:rPr>
+                            </w:pPr>
+                            <w:r>
+                              <w:rPr>
+                                <w:rFonts w:asciiTheme="majorBidi" w:hAnsiTheme="majorBidi" w:cstheme="majorBidi"/>
+                                <w:sz w:val="24"/>
+                                <w:szCs w:val="24"/>
+                              </w:rPr>
+                              <w:t xml:space="preserve"># </w:t>
+                            </w:r>
+                            <w:proofErr w:type="spellStart"/>
+                            <w:r>
+                              <w:rPr>
+                                <w:rFonts w:asciiTheme="majorBidi" w:hAnsiTheme="majorBidi" w:cstheme="majorBidi"/>
+                                <w:sz w:val="24"/>
+                                <w:szCs w:val="24"/>
+                              </w:rPr>
+                              <w:t>Nilai</w:t>
+                            </w:r>
+                            <w:proofErr w:type="spellEnd"/>
+                            <w:r>
+                              <w:rPr>
+                                <w:rFonts w:asciiTheme="majorBidi" w:hAnsiTheme="majorBidi" w:cstheme="majorBidi"/>
+                                <w:sz w:val="24"/>
+                                <w:szCs w:val="24"/>
+                              </w:rPr>
+                              <w:t xml:space="preserve"> a (</w:t>
+                            </w:r>
+                            <w:proofErr w:type="spellStart"/>
+                            <w:r>
+                              <w:rPr>
+                                <w:rFonts w:asciiTheme="majorBidi" w:hAnsiTheme="majorBidi" w:cstheme="majorBidi"/>
+                                <w:sz w:val="24"/>
+                                <w:szCs w:val="24"/>
+                              </w:rPr>
+                              <w:t>nilai</w:t>
+                            </w:r>
+                            <w:proofErr w:type="spellEnd"/>
+                            <w:r>
+                              <w:rPr>
+                                <w:rFonts w:asciiTheme="majorBidi" w:hAnsiTheme="majorBidi" w:cstheme="majorBidi"/>
+                                <w:sz w:val="24"/>
+                                <w:szCs w:val="24"/>
+                              </w:rPr>
+                              <w:t xml:space="preserve"> </w:t>
+                            </w:r>
+                            <w:proofErr w:type="spellStart"/>
+                            <w:r>
+                              <w:rPr>
+                                <w:rFonts w:asciiTheme="majorBidi" w:hAnsiTheme="majorBidi" w:cstheme="majorBidi"/>
+                                <w:sz w:val="24"/>
+                                <w:szCs w:val="24"/>
+                              </w:rPr>
+                              <w:t>awal</w:t>
+                            </w:r>
+                            <w:proofErr w:type="spellEnd"/>
+                            <w:r>
+                              <w:rPr>
+                                <w:rFonts w:asciiTheme="majorBidi" w:hAnsiTheme="majorBidi" w:cstheme="majorBidi"/>
+                                <w:sz w:val="24"/>
+                                <w:szCs w:val="24"/>
+                              </w:rPr>
+                              <w:t>), b (</w:t>
+                            </w:r>
+                            <w:proofErr w:type="spellStart"/>
+                            <w:proofErr w:type="gramStart"/>
+                            <w:r>
+                              <w:rPr>
+                                <w:rFonts w:asciiTheme="majorBidi" w:hAnsiTheme="majorBidi" w:cstheme="majorBidi"/>
+                                <w:sz w:val="24"/>
+                                <w:szCs w:val="24"/>
+                              </w:rPr>
+                              <w:t>beda</w:t>
+                            </w:r>
+                            <w:proofErr w:type="spellEnd"/>
+                            <w:proofErr w:type="gramEnd"/>
+                            <w:r>
+                              <w:rPr>
+                                <w:rFonts w:asciiTheme="majorBidi" w:hAnsiTheme="majorBidi" w:cstheme="majorBidi"/>
+                                <w:sz w:val="24"/>
+                                <w:szCs w:val="24"/>
+                              </w:rPr>
+                              <w:t xml:space="preserve">) </w:t>
+                            </w:r>
+                            <w:proofErr w:type="spellStart"/>
+                            <w:r>
+                              <w:rPr>
+                                <w:rFonts w:asciiTheme="majorBidi" w:hAnsiTheme="majorBidi" w:cstheme="majorBidi"/>
+                                <w:sz w:val="24"/>
+                                <w:szCs w:val="24"/>
+                              </w:rPr>
+                              <w:t>dan</w:t>
+                            </w:r>
+                            <w:proofErr w:type="spellEnd"/>
+                            <w:r>
+                              <w:rPr>
+                                <w:rFonts w:asciiTheme="majorBidi" w:hAnsiTheme="majorBidi" w:cstheme="majorBidi"/>
+                                <w:sz w:val="24"/>
+                                <w:szCs w:val="24"/>
+                              </w:rPr>
+                              <w:t xml:space="preserve"> n (</w:t>
+                            </w:r>
+                            <w:proofErr w:type="spellStart"/>
+                            <w:r>
+                              <w:rPr>
+                                <w:rFonts w:asciiTheme="majorBidi" w:hAnsiTheme="majorBidi" w:cstheme="majorBidi"/>
+                                <w:sz w:val="24"/>
+                                <w:szCs w:val="24"/>
+                              </w:rPr>
+                              <w:t>nilai</w:t>
+                            </w:r>
+                            <w:proofErr w:type="spellEnd"/>
+                            <w:r>
+                              <w:rPr>
+                                <w:rFonts w:asciiTheme="majorBidi" w:hAnsiTheme="majorBidi" w:cstheme="majorBidi"/>
+                                <w:sz w:val="24"/>
+                                <w:szCs w:val="24"/>
+                              </w:rPr>
+                              <w:t xml:space="preserve"> </w:t>
+                            </w:r>
+                            <w:proofErr w:type="spellStart"/>
+                            <w:r>
+                              <w:rPr>
+                                <w:rFonts w:asciiTheme="majorBidi" w:hAnsiTheme="majorBidi" w:cstheme="majorBidi"/>
+                                <w:sz w:val="24"/>
+                                <w:szCs w:val="24"/>
+                              </w:rPr>
+                              <w:t>ke</w:t>
+                            </w:r>
+                            <w:proofErr w:type="spellEnd"/>
+                            <w:r>
+                              <w:rPr>
+                                <w:rFonts w:asciiTheme="majorBidi" w:hAnsiTheme="majorBidi" w:cstheme="majorBidi"/>
+                                <w:sz w:val="24"/>
+                                <w:szCs w:val="24"/>
+                              </w:rPr>
+                              <w:t xml:space="preserve">-n) </w:t>
+                            </w:r>
+                            <w:proofErr w:type="spellStart"/>
+                            <w:r>
+                              <w:rPr>
+                                <w:rFonts w:asciiTheme="majorBidi" w:hAnsiTheme="majorBidi" w:cstheme="majorBidi"/>
+                                <w:sz w:val="24"/>
+                                <w:szCs w:val="24"/>
+                              </w:rPr>
+                              <w:t>dari</w:t>
+                            </w:r>
+                            <w:proofErr w:type="spellEnd"/>
+                            <w:r>
+                              <w:rPr>
+                                <w:rFonts w:asciiTheme="majorBidi" w:hAnsiTheme="majorBidi" w:cstheme="majorBidi"/>
+                                <w:sz w:val="24"/>
+                                <w:szCs w:val="24"/>
+                              </w:rPr>
+                              <w:t xml:space="preserve"> input </w:t>
+                            </w:r>
+                            <w:proofErr w:type="spellStart"/>
+                            <w:r>
+                              <w:rPr>
+                                <w:rFonts w:asciiTheme="majorBidi" w:hAnsiTheme="majorBidi" w:cstheme="majorBidi"/>
+                                <w:sz w:val="24"/>
+                                <w:szCs w:val="24"/>
+                              </w:rPr>
+                              <w:t>pengguna</w:t>
+                            </w:r>
+                            <w:proofErr w:type="spellEnd"/>
+                          </w:p>
+                          <w:p>
+                            <w:pPr>
+                              <w:rPr>
+                                <w:rFonts w:asciiTheme="majorBidi" w:hAnsiTheme="majorBidi" w:cstheme="majorBidi"/>
+                                <w:sz w:val="24"/>
+                                <w:szCs w:val="24"/>
+                              </w:rPr>
+                            </w:pPr>
+                          </w:p>
+                          <w:p>
+                            <w:pPr>
+                              <w:rPr>
+                                <w:rFonts w:asciiTheme="majorBidi" w:hAnsiTheme="majorBidi" w:cstheme="majorBidi"/>
+                                <w:sz w:val="24"/>
+                                <w:szCs w:val="24"/>
+                              </w:rPr>
+                            </w:pPr>
+                            <w:r>
+                              <w:rPr>
+                                <w:rFonts w:asciiTheme="majorBidi" w:hAnsiTheme="majorBidi" w:cstheme="majorBidi"/>
+                                <w:sz w:val="24"/>
+                                <w:szCs w:val="24"/>
+                              </w:rPr>
+                              <w:t xml:space="preserve">a = </w:t>
+                            </w:r>
+                            <w:proofErr w:type="spellStart"/>
+                            <w:proofErr w:type="gramStart"/>
+                            <w:r>
+                              <w:rPr>
+                                <w:rFonts w:asciiTheme="majorBidi" w:hAnsiTheme="majorBidi" w:cstheme="majorBidi"/>
+                                <w:sz w:val="24"/>
+                                <w:szCs w:val="24"/>
+                              </w:rPr>
+                              <w:t>int</w:t>
+                            </w:r>
+                            <w:proofErr w:type="spellEnd"/>
+                            <w:r>
+                              <w:rPr>
+                                <w:rFonts w:asciiTheme="majorBidi" w:hAnsiTheme="majorBidi" w:cstheme="majorBidi"/>
+                                <w:sz w:val="24"/>
+                                <w:szCs w:val="24"/>
+                              </w:rPr>
+                              <w:t>(</w:t>
+                            </w:r>
+                            <w:proofErr w:type="gramEnd"/>
+                            <w:r>
+                              <w:rPr>
+                                <w:rFonts w:asciiTheme="majorBidi" w:hAnsiTheme="majorBidi" w:cstheme="majorBidi"/>
+                                <w:sz w:val="24"/>
+                                <w:szCs w:val="24"/>
+                              </w:rPr>
+                              <w:t>input("</w:t>
+                            </w:r>
+                            <w:proofErr w:type="spellStart"/>
+                            <w:r>
+                              <w:rPr>
+                                <w:rFonts w:asciiTheme="majorBidi" w:hAnsiTheme="majorBidi" w:cstheme="majorBidi"/>
+                                <w:sz w:val="24"/>
+                                <w:szCs w:val="24"/>
+                              </w:rPr>
+                              <w:t>Masukkan</w:t>
+                            </w:r>
+                            <w:proofErr w:type="spellEnd"/>
+                            <w:r>
+                              <w:rPr>
+                                <w:rFonts w:asciiTheme="majorBidi" w:hAnsiTheme="majorBidi" w:cstheme="majorBidi"/>
+                                <w:sz w:val="24"/>
+                                <w:szCs w:val="24"/>
+                              </w:rPr>
+                              <w:t xml:space="preserve"> </w:t>
+                            </w:r>
+                            <w:proofErr w:type="spellStart"/>
+                            <w:r>
+                              <w:rPr>
+                                <w:rFonts w:asciiTheme="majorBidi" w:hAnsiTheme="majorBidi" w:cstheme="majorBidi"/>
+                                <w:sz w:val="24"/>
+                                <w:szCs w:val="24"/>
+                              </w:rPr>
+                              <w:t>nilai</w:t>
+                            </w:r>
+                            <w:proofErr w:type="spellEnd"/>
+                            <w:r>
+                              <w:rPr>
+                                <w:rFonts w:asciiTheme="majorBidi" w:hAnsiTheme="majorBidi" w:cstheme="majorBidi"/>
+                                <w:sz w:val="24"/>
+                                <w:szCs w:val="24"/>
+                              </w:rPr>
+                              <w:t xml:space="preserve"> a : "))</w:t>
+                            </w:r>
+                          </w:p>
+                          <w:p>
+                            <w:pPr>
+                              <w:rPr>
+                                <w:rFonts w:asciiTheme="majorBidi" w:hAnsiTheme="majorBidi" w:cstheme="majorBidi"/>
+                                <w:sz w:val="24"/>
+                                <w:szCs w:val="24"/>
+                              </w:rPr>
+                            </w:pPr>
+                            <w:r>
+                              <w:rPr>
+                                <w:rFonts w:asciiTheme="majorBidi" w:hAnsiTheme="majorBidi" w:cstheme="majorBidi"/>
+                                <w:sz w:val="24"/>
+                                <w:szCs w:val="24"/>
+                              </w:rPr>
+                              <w:t xml:space="preserve">b = </w:t>
+                            </w:r>
+                            <w:proofErr w:type="spellStart"/>
+                            <w:proofErr w:type="gramStart"/>
+                            <w:r>
+                              <w:rPr>
+                                <w:rFonts w:asciiTheme="majorBidi" w:hAnsiTheme="majorBidi" w:cstheme="majorBidi"/>
+                                <w:sz w:val="24"/>
+                                <w:szCs w:val="24"/>
+                              </w:rPr>
+                              <w:t>int</w:t>
+                            </w:r>
+                            <w:proofErr w:type="spellEnd"/>
+                            <w:r>
+                              <w:rPr>
+                                <w:rFonts w:asciiTheme="majorBidi" w:hAnsiTheme="majorBidi" w:cstheme="majorBidi"/>
+                                <w:sz w:val="24"/>
+                                <w:szCs w:val="24"/>
+                              </w:rPr>
+                              <w:t>(</w:t>
+                            </w:r>
+                            <w:proofErr w:type="gramEnd"/>
+                            <w:r>
+                              <w:rPr>
+                                <w:rFonts w:asciiTheme="majorBidi" w:hAnsiTheme="majorBidi" w:cstheme="majorBidi"/>
+                                <w:sz w:val="24"/>
+                                <w:szCs w:val="24"/>
+                              </w:rPr>
+                              <w:t>input("</w:t>
+                            </w:r>
+                            <w:proofErr w:type="spellStart"/>
+                            <w:r>
+                              <w:rPr>
+                                <w:rFonts w:asciiTheme="majorBidi" w:hAnsiTheme="majorBidi" w:cstheme="majorBidi"/>
+                                <w:sz w:val="24"/>
+                                <w:szCs w:val="24"/>
+                              </w:rPr>
+                              <w:t>Masukkan</w:t>
+                            </w:r>
+                            <w:proofErr w:type="spellEnd"/>
+                            <w:r>
+                              <w:rPr>
+                                <w:rFonts w:asciiTheme="majorBidi" w:hAnsiTheme="majorBidi" w:cstheme="majorBidi"/>
+                                <w:sz w:val="24"/>
+                                <w:szCs w:val="24"/>
+                              </w:rPr>
+                              <w:t xml:space="preserve"> </w:t>
+                            </w:r>
+                            <w:proofErr w:type="spellStart"/>
+                            <w:r>
+                              <w:rPr>
+                                <w:rFonts w:asciiTheme="majorBidi" w:hAnsiTheme="majorBidi" w:cstheme="majorBidi"/>
+                                <w:sz w:val="24"/>
+                                <w:szCs w:val="24"/>
+                              </w:rPr>
+                              <w:t>nilai</w:t>
+                            </w:r>
+                            <w:proofErr w:type="spellEnd"/>
+                            <w:r>
+                              <w:rPr>
+                                <w:rFonts w:asciiTheme="majorBidi" w:hAnsiTheme="majorBidi" w:cstheme="majorBidi"/>
+                                <w:sz w:val="24"/>
+                                <w:szCs w:val="24"/>
+                              </w:rPr>
+                              <w:t xml:space="preserve"> b: "))</w:t>
+                            </w:r>
+                          </w:p>
+                          <w:p>
+                            <w:pPr>
+                              <w:rPr>
+                                <w:rFonts w:asciiTheme="majorBidi" w:hAnsiTheme="majorBidi" w:cstheme="majorBidi"/>
+                                <w:sz w:val="24"/>
+                                <w:szCs w:val="24"/>
+                              </w:rPr>
+                            </w:pPr>
+                            <w:r>
+                              <w:rPr>
+                                <w:rFonts w:asciiTheme="majorBidi" w:hAnsiTheme="majorBidi" w:cstheme="majorBidi"/>
+                                <w:sz w:val="24"/>
+                                <w:szCs w:val="24"/>
+                              </w:rPr>
+                              <w:t xml:space="preserve">n = </w:t>
+                            </w:r>
+                            <w:proofErr w:type="spellStart"/>
+                            <w:proofErr w:type="gramStart"/>
+                            <w:r>
+                              <w:rPr>
+                                <w:rFonts w:asciiTheme="majorBidi" w:hAnsiTheme="majorBidi" w:cstheme="majorBidi"/>
+                                <w:sz w:val="24"/>
+                                <w:szCs w:val="24"/>
+                              </w:rPr>
+                              <w:t>int</w:t>
+                            </w:r>
+                            <w:proofErr w:type="spellEnd"/>
+                            <w:r>
+                              <w:rPr>
+                                <w:rFonts w:asciiTheme="majorBidi" w:hAnsiTheme="majorBidi" w:cstheme="majorBidi"/>
+                                <w:sz w:val="24"/>
+                                <w:szCs w:val="24"/>
+                              </w:rPr>
+                              <w:t>(</w:t>
+                            </w:r>
+                            <w:proofErr w:type="gramEnd"/>
+                            <w:r>
+                              <w:rPr>
+                                <w:rFonts w:asciiTheme="majorBidi" w:hAnsiTheme="majorBidi" w:cstheme="majorBidi"/>
+                                <w:sz w:val="24"/>
+                                <w:szCs w:val="24"/>
+                              </w:rPr>
+                              <w:t>input("</w:t>
+                            </w:r>
+                            <w:proofErr w:type="spellStart"/>
+                            <w:r>
+                              <w:rPr>
+                                <w:rFonts w:asciiTheme="majorBidi" w:hAnsiTheme="majorBidi" w:cstheme="majorBidi"/>
+                                <w:sz w:val="24"/>
+                                <w:szCs w:val="24"/>
+                              </w:rPr>
+                              <w:t>Masukkan</w:t>
+                            </w:r>
+                            <w:proofErr w:type="spellEnd"/>
+                            <w:r>
+                              <w:rPr>
+                                <w:rFonts w:asciiTheme="majorBidi" w:hAnsiTheme="majorBidi" w:cstheme="majorBidi"/>
+                                <w:sz w:val="24"/>
+                                <w:szCs w:val="24"/>
+                              </w:rPr>
+                              <w:t xml:space="preserve"> </w:t>
+                            </w:r>
+                            <w:proofErr w:type="spellStart"/>
+                            <w:r>
+                              <w:rPr>
+                                <w:rFonts w:asciiTheme="majorBidi" w:hAnsiTheme="majorBidi" w:cstheme="majorBidi"/>
+                                <w:sz w:val="24"/>
+                                <w:szCs w:val="24"/>
+                              </w:rPr>
+                              <w:t>nilai</w:t>
+                            </w:r>
+                            <w:proofErr w:type="spellEnd"/>
+                            <w:r>
+                              <w:rPr>
+                                <w:rFonts w:asciiTheme="majorBidi" w:hAnsiTheme="majorBidi" w:cstheme="majorBidi"/>
+                                <w:sz w:val="24"/>
+                                <w:szCs w:val="24"/>
+                              </w:rPr>
+                              <w:t xml:space="preserve"> n : "))</w:t>
+                            </w:r>
+                          </w:p>
+                          <w:p>
+                            <w:pPr>
+                              <w:rPr>
+                                <w:rFonts w:asciiTheme="majorBidi" w:hAnsiTheme="majorBidi" w:cstheme="majorBidi"/>
+                                <w:sz w:val="24"/>
+                                <w:szCs w:val="24"/>
+                              </w:rPr>
+                            </w:pPr>
+                          </w:p>
+                          <w:p>
+                            <w:pPr>
+                              <w:rPr>
+                                <w:rFonts w:asciiTheme="majorBidi" w:hAnsiTheme="majorBidi" w:cstheme="majorBidi"/>
+                                <w:sz w:val="24"/>
+                                <w:szCs w:val="24"/>
+                              </w:rPr>
+                            </w:pPr>
+                            <w:proofErr w:type="gramStart"/>
+                            <w:r>
+                              <w:rPr>
+                                <w:rFonts w:asciiTheme="majorBidi" w:hAnsiTheme="majorBidi" w:cstheme="majorBidi"/>
+                                <w:sz w:val="24"/>
+                                <w:szCs w:val="24"/>
+                              </w:rPr>
+                              <w:t>for</w:t>
+                            </w:r>
+                            <w:proofErr w:type="gramEnd"/>
+                            <w:r>
+                              <w:rPr>
+                                <w:rFonts w:asciiTheme="majorBidi" w:hAnsiTheme="majorBidi" w:cstheme="majorBidi"/>
+                                <w:sz w:val="24"/>
+                                <w:szCs w:val="24"/>
+                              </w:rPr>
+                              <w:t xml:space="preserve"> </w:t>
+                            </w:r>
+                            <w:proofErr w:type="spellStart"/>
+                            <w:r>
+                              <w:rPr>
+                                <w:rFonts w:asciiTheme="majorBidi" w:hAnsiTheme="majorBidi" w:cstheme="majorBidi"/>
+                                <w:sz w:val="24"/>
+                                <w:szCs w:val="24"/>
+                              </w:rPr>
+                              <w:t>i</w:t>
+                            </w:r>
+                            <w:proofErr w:type="spellEnd"/>
+                            <w:r>
+                              <w:rPr>
+                                <w:rFonts w:asciiTheme="majorBidi" w:hAnsiTheme="majorBidi" w:cstheme="majorBidi"/>
+                                <w:sz w:val="24"/>
+                                <w:szCs w:val="24"/>
+                              </w:rPr>
+                              <w:t xml:space="preserve"> in range(n+1):</w:t>
+                            </w:r>
+                          </w:p>
+                          <w:p>
+                            <w:pPr>
+                              <w:rPr>
+                                <w:rFonts w:asciiTheme="majorBidi" w:hAnsiTheme="majorBidi" w:cstheme="majorBidi"/>
+                                <w:sz w:val="24"/>
+                                <w:szCs w:val="24"/>
+                              </w:rPr>
+                            </w:pPr>
+                            <w:r>
+                              <w:rPr>
+                                <w:rFonts w:asciiTheme="majorBidi" w:hAnsiTheme="majorBidi" w:cstheme="majorBidi"/>
+                                <w:sz w:val="24"/>
+                                <w:szCs w:val="24"/>
+                              </w:rPr>
+                              <w:t xml:space="preserve">    # </w:t>
+                            </w:r>
+                            <w:proofErr w:type="spellStart"/>
+                            <w:r>
+                              <w:rPr>
+                                <w:rFonts w:asciiTheme="majorBidi" w:hAnsiTheme="majorBidi" w:cstheme="majorBidi"/>
+                                <w:sz w:val="24"/>
+                                <w:szCs w:val="24"/>
+                              </w:rPr>
+                              <w:t>Rumus</w:t>
+                            </w:r>
+                            <w:proofErr w:type="spellEnd"/>
+                            <w:r>
+                              <w:rPr>
+                                <w:rFonts w:asciiTheme="majorBidi" w:hAnsiTheme="majorBidi" w:cstheme="majorBidi"/>
+                                <w:sz w:val="24"/>
+                                <w:szCs w:val="24"/>
+                              </w:rPr>
+                              <w:t xml:space="preserve"> </w:t>
+                            </w:r>
+                            <w:proofErr w:type="spellStart"/>
+                            <w:r>
+                              <w:rPr>
+                                <w:rFonts w:asciiTheme="majorBidi" w:hAnsiTheme="majorBidi" w:cstheme="majorBidi"/>
+                                <w:sz w:val="24"/>
+                                <w:szCs w:val="24"/>
+                              </w:rPr>
+                              <w:t>dari</w:t>
+                            </w:r>
+                            <w:proofErr w:type="spellEnd"/>
+                            <w:r>
+                              <w:rPr>
+                                <w:rFonts w:asciiTheme="majorBidi" w:hAnsiTheme="majorBidi" w:cstheme="majorBidi"/>
+                                <w:sz w:val="24"/>
+                                <w:szCs w:val="24"/>
+                              </w:rPr>
+                              <w:t xml:space="preserve"> Un </w:t>
+                            </w:r>
+                            <w:proofErr w:type="spellStart"/>
+                            <w:r>
+                              <w:rPr>
+                                <w:rFonts w:asciiTheme="majorBidi" w:hAnsiTheme="majorBidi" w:cstheme="majorBidi"/>
+                                <w:sz w:val="24"/>
+                                <w:szCs w:val="24"/>
+                              </w:rPr>
+                              <w:t>aritmatika</w:t>
+                            </w:r>
+                            <w:proofErr w:type="spellEnd"/>
+                            <w:r>
+                              <w:rPr>
+                                <w:rFonts w:asciiTheme="majorBidi" w:hAnsiTheme="majorBidi" w:cstheme="majorBidi"/>
+                                <w:sz w:val="24"/>
+                                <w:szCs w:val="24"/>
+                              </w:rPr>
+                              <w:t xml:space="preserve"> </w:t>
+                            </w:r>
+                            <w:proofErr w:type="spellStart"/>
+                            <w:r>
+                              <w:rPr>
+                                <w:rFonts w:asciiTheme="majorBidi" w:hAnsiTheme="majorBidi" w:cstheme="majorBidi"/>
+                                <w:sz w:val="24"/>
+                                <w:szCs w:val="24"/>
+                              </w:rPr>
+                              <w:t>adalah</w:t>
+                            </w:r>
+                            <w:proofErr w:type="spellEnd"/>
+                            <w:r>
+                              <w:rPr>
+                                <w:rFonts w:asciiTheme="majorBidi" w:hAnsiTheme="majorBidi" w:cstheme="majorBidi"/>
+                                <w:sz w:val="24"/>
+                                <w:szCs w:val="24"/>
+                              </w:rPr>
+                              <w:t xml:space="preserve"> Un = a + </w:t>
+                            </w:r>
+                            <w:proofErr w:type="gramStart"/>
+                            <w:r>
+                              <w:rPr>
+                                <w:rFonts w:asciiTheme="majorBidi" w:hAnsiTheme="majorBidi" w:cstheme="majorBidi"/>
+                                <w:sz w:val="24"/>
+                                <w:szCs w:val="24"/>
+                              </w:rPr>
+                              <w:t>b(</w:t>
+                            </w:r>
+                            <w:proofErr w:type="gramEnd"/>
+                            <w:r>
+                              <w:rPr>
+                                <w:rFonts w:asciiTheme="majorBidi" w:hAnsiTheme="majorBidi" w:cstheme="majorBidi"/>
+                                <w:sz w:val="24"/>
+                                <w:szCs w:val="24"/>
+                              </w:rPr>
+                              <w:t>n-1)</w:t>
+                            </w:r>
+                          </w:p>
+                          <w:p>
+                            <w:pPr>
+                              <w:rPr>
+                                <w:rFonts w:asciiTheme="majorBidi" w:hAnsiTheme="majorBidi" w:cstheme="majorBidi"/>
+                                <w:sz w:val="24"/>
+                                <w:szCs w:val="24"/>
+                              </w:rPr>
+                            </w:pPr>
+                            <w:r>
+                              <w:rPr>
+                                <w:rFonts w:asciiTheme="majorBidi" w:hAnsiTheme="majorBidi" w:cstheme="majorBidi"/>
+                                <w:sz w:val="24"/>
+                                <w:szCs w:val="24"/>
+                              </w:rPr>
+                              <w:t xml:space="preserve">    </w:t>
+                            </w:r>
+                            <w:proofErr w:type="gramStart"/>
+                            <w:r>
+                              <w:rPr>
+                                <w:rFonts w:asciiTheme="majorBidi" w:hAnsiTheme="majorBidi" w:cstheme="majorBidi"/>
+                                <w:sz w:val="24"/>
+                                <w:szCs w:val="24"/>
+                              </w:rPr>
+                              <w:t>Un</w:t>
+                            </w:r>
+                            <w:proofErr w:type="gramEnd"/>
+                            <w:r>
+                              <w:rPr>
+                                <w:rFonts w:asciiTheme="majorBidi" w:hAnsiTheme="majorBidi" w:cstheme="majorBidi"/>
+                                <w:sz w:val="24"/>
+                                <w:szCs w:val="24"/>
+                              </w:rPr>
+                              <w:t xml:space="preserve"> = a + b*(i-1)</w:t>
+                            </w:r>
+                          </w:p>
+                          <w:p>
+                            <w:pPr>
+                              <w:rPr>
+                                <w:rFonts w:asciiTheme="majorBidi" w:hAnsiTheme="majorBidi" w:cstheme="majorBidi"/>
+                                <w:sz w:val="24"/>
+                                <w:szCs w:val="24"/>
+                              </w:rPr>
+                            </w:pPr>
+                            <w:r>
+                              <w:rPr>
+                                <w:rFonts w:asciiTheme="majorBidi" w:hAnsiTheme="majorBidi" w:cstheme="majorBidi"/>
+                                <w:sz w:val="24"/>
+                                <w:szCs w:val="24"/>
+                              </w:rPr>
+                              <w:t xml:space="preserve">    </w:t>
+                            </w:r>
+                            <w:proofErr w:type="spellStart"/>
+                            <w:r>
+                              <w:rPr>
+                                <w:rFonts w:asciiTheme="majorBidi" w:hAnsiTheme="majorBidi" w:cstheme="majorBidi"/>
+                                <w:sz w:val="24"/>
+                                <w:szCs w:val="24"/>
+                              </w:rPr>
+                              <w:t>i</w:t>
+                            </w:r>
+                            <w:proofErr w:type="spellEnd"/>
+                            <w:r>
+                              <w:rPr>
+                                <w:rFonts w:asciiTheme="majorBidi" w:hAnsiTheme="majorBidi" w:cstheme="majorBidi"/>
+                                <w:sz w:val="24"/>
+                                <w:szCs w:val="24"/>
+                              </w:rPr>
+                              <w:t xml:space="preserve"> = </w:t>
+                            </w:r>
+                            <w:proofErr w:type="spellStart"/>
+                            <w:r>
+                              <w:rPr>
+                                <w:rFonts w:asciiTheme="majorBidi" w:hAnsiTheme="majorBidi" w:cstheme="majorBidi"/>
+                                <w:sz w:val="24"/>
+                                <w:szCs w:val="24"/>
+                              </w:rPr>
+                              <w:t>i</w:t>
+                            </w:r>
+                            <w:proofErr w:type="spellEnd"/>
+                            <w:r>
+                              <w:rPr>
+                                <w:rFonts w:asciiTheme="majorBidi" w:hAnsiTheme="majorBidi" w:cstheme="majorBidi"/>
+                                <w:sz w:val="24"/>
+                                <w:szCs w:val="24"/>
+                              </w:rPr>
+                              <w:t xml:space="preserve"> + 1</w:t>
+                            </w:r>
+                          </w:p>
+                          <w:p>
+                            <w:pPr>
+                              <w:rPr>
+                                <w:rFonts w:asciiTheme="majorBidi" w:hAnsiTheme="majorBidi" w:cstheme="majorBidi"/>
+                                <w:sz w:val="24"/>
+                                <w:szCs w:val="24"/>
+                              </w:rPr>
+                            </w:pPr>
+                          </w:p>
+                          <w:p>
+                            <w:pPr>
+                              <w:rPr>
+                                <w:rFonts w:asciiTheme="majorBidi" w:hAnsiTheme="majorBidi" w:cstheme="majorBidi"/>
+                                <w:sz w:val="24"/>
+                                <w:szCs w:val="24"/>
+                              </w:rPr>
+                            </w:pPr>
+                            <w:proofErr w:type="gramStart"/>
+                            <w:r>
+                              <w:rPr>
+                                <w:rFonts w:asciiTheme="majorBidi" w:hAnsiTheme="majorBidi" w:cstheme="majorBidi"/>
+                                <w:sz w:val="24"/>
+                                <w:szCs w:val="24"/>
+                              </w:rPr>
+                              <w:t>print(</w:t>
+                            </w:r>
+                            <w:proofErr w:type="gramEnd"/>
+                            <w:r>
+                              <w:rPr>
+                                <w:rFonts w:asciiTheme="majorBidi" w:hAnsiTheme="majorBidi" w:cstheme="majorBidi"/>
+                                <w:sz w:val="24"/>
+                                <w:szCs w:val="24"/>
+                              </w:rPr>
+                              <w:t xml:space="preserve">f" </w:t>
+                            </w:r>
+                            <w:proofErr w:type="spellStart"/>
+                            <w:r>
+                              <w:rPr>
+                                <w:rFonts w:asciiTheme="majorBidi" w:hAnsiTheme="majorBidi" w:cstheme="majorBidi"/>
+                                <w:sz w:val="24"/>
+                                <w:szCs w:val="24"/>
+                              </w:rPr>
+                              <w:t>Nilai</w:t>
+                            </w:r>
+                            <w:proofErr w:type="spellEnd"/>
+                            <w:r>
+                              <w:rPr>
+                                <w:rFonts w:asciiTheme="majorBidi" w:hAnsiTheme="majorBidi" w:cstheme="majorBidi"/>
+                                <w:sz w:val="24"/>
+                                <w:szCs w:val="24"/>
+                              </w:rPr>
+                              <w:t xml:space="preserve"> Un </w:t>
+                            </w:r>
+                            <w:proofErr w:type="spellStart"/>
+                            <w:r>
+                              <w:rPr>
+                                <w:rFonts w:asciiTheme="majorBidi" w:hAnsiTheme="majorBidi" w:cstheme="majorBidi"/>
+                                <w:sz w:val="24"/>
+                                <w:szCs w:val="24"/>
+                              </w:rPr>
+                              <w:t>adalah</w:t>
+                            </w:r>
+                            <w:proofErr w:type="spellEnd"/>
+                            <w:r>
+                              <w:rPr>
+                                <w:rFonts w:asciiTheme="majorBidi" w:hAnsiTheme="majorBidi" w:cstheme="majorBidi"/>
+                                <w:sz w:val="24"/>
+                                <w:szCs w:val="24"/>
+                              </w:rPr>
+                              <w:t xml:space="preserve"> : {Un}")</w:t>
+                            </w:r>
+                          </w:p>
+                        </w:txbxContent>
+                      </wps:txbx>
+                      <wps:bodyPr rot="0" vert="horz" wrap="square" lIns="91440" tIns="45720" rIns="91440" bIns="45720" anchor="t" anchorCtr="0">
+                        <a:noAutofit/>
+                      </wps:bodyPr>
+                    </wps:wsp>
+                  </a:graphicData>
+                </a:graphic>
+              </wp:inline>
+            </w:drawing>
+          </mc:Choice>
+          <mc:Fallback>
+            <w:pict>
+              <v:shape w14:anchorId="51DFEED0" id="Text Box 3" o:spid="_x0000_s1033" type="#_x0000_t202" style="width:468pt;height:309.5pt;visibility:visible;mso-wrap-style:square;mso-left-percent:-10001;mso-top-percent:-10001;mso-position-horizontal:absolute;mso-position-horizontal-relative:char;mso-position-vertical:absolute;mso-position-vertical-relative:line;mso-left-percent:-10001;mso-top-percent:-10001;v-text-anchor:top" o:gfxdata="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">
+                <v:textbox>
+                  <w:txbxContent>
+                    <w:p>
+                      <w:pPr>
+                        <w:rPr>
+                          <w:rFonts w:asciiTheme="majorBidi" w:hAnsiTheme="majorBidi" w:cstheme="majorBidi"/>
+                          <w:sz w:val="24"/>
+                          <w:szCs w:val="24"/>
+                        </w:rPr>
+                      </w:pPr>
+                      <w:r>
+                        <w:rPr>
+                          <w:rFonts w:asciiTheme="majorBidi" w:hAnsiTheme="majorBidi" w:cstheme="majorBidi"/>
+                          <w:sz w:val="24"/>
+                          <w:szCs w:val="24"/>
+                        </w:rPr>
+                        <w:t xml:space="preserve"># </w:t>
+                      </w:r>
+                      <w:proofErr w:type="spellStart"/>
+                      <w:r>
+                        <w:rPr>
+                          <w:rFonts w:asciiTheme="majorBidi" w:hAnsiTheme="majorBidi" w:cstheme="majorBidi"/>
+                          <w:sz w:val="24"/>
+                          <w:szCs w:val="24"/>
+                        </w:rPr>
+                        <w:t>Menghitung</w:t>
+                      </w:r>
+                      <w:proofErr w:type="spellEnd"/>
+                      <w:r>
+                        <w:rPr>
+                          <w:rFonts w:asciiTheme="majorBidi" w:hAnsiTheme="majorBidi" w:cstheme="majorBidi"/>
+                          <w:sz w:val="24"/>
+                          <w:szCs w:val="24"/>
+                        </w:rPr>
+                        <w:t xml:space="preserve"> </w:t>
+                      </w:r>
+                      <w:proofErr w:type="spellStart"/>
+                      <w:r>
+                        <w:rPr>
+                          <w:rFonts w:asciiTheme="majorBidi" w:hAnsiTheme="majorBidi" w:cstheme="majorBidi"/>
+                          <w:sz w:val="24"/>
+                          <w:szCs w:val="24"/>
+                        </w:rPr>
+                        <w:t>jumlah</w:t>
+                      </w:r>
+                      <w:proofErr w:type="spellEnd"/>
+                      <w:r>
+                        <w:rPr>
+                          <w:rFonts w:asciiTheme="majorBidi" w:hAnsiTheme="majorBidi" w:cstheme="majorBidi"/>
+                          <w:sz w:val="24"/>
+                          <w:szCs w:val="24"/>
+                        </w:rPr>
+                        <w:t xml:space="preserve"> </w:t>
+                      </w:r>
+                      <w:proofErr w:type="spellStart"/>
+                      <w:r>
+                        <w:rPr>
+                          <w:rFonts w:asciiTheme="majorBidi" w:hAnsiTheme="majorBidi" w:cstheme="majorBidi"/>
+                          <w:sz w:val="24"/>
+                          <w:szCs w:val="24"/>
+                        </w:rPr>
+                        <w:t>dari</w:t>
+                      </w:r>
+                      <w:proofErr w:type="spellEnd"/>
+                      <w:r>
+                        <w:rPr>
+                          <w:rFonts w:asciiTheme="majorBidi" w:hAnsiTheme="majorBidi" w:cstheme="majorBidi"/>
+                          <w:sz w:val="24"/>
+                          <w:szCs w:val="24"/>
+                        </w:rPr>
+                        <w:t xml:space="preserve"> </w:t>
+                      </w:r>
+                      <w:proofErr w:type="spellStart"/>
+                      <w:r>
+                        <w:rPr>
+                          <w:rFonts w:asciiTheme="majorBidi" w:hAnsiTheme="majorBidi" w:cstheme="majorBidi"/>
+                          <w:sz w:val="24"/>
+                          <w:szCs w:val="24"/>
+                        </w:rPr>
+                        <w:t>barisan</w:t>
+                      </w:r>
+                      <w:proofErr w:type="spellEnd"/>
+                      <w:r>
+                        <w:rPr>
+                          <w:rFonts w:asciiTheme="majorBidi" w:hAnsiTheme="majorBidi" w:cstheme="majorBidi"/>
+                          <w:sz w:val="24"/>
+                          <w:szCs w:val="24"/>
+                        </w:rPr>
+                        <w:t xml:space="preserve"> </w:t>
+                      </w:r>
+                      <w:proofErr w:type="spellStart"/>
+                      <w:r>
+                        <w:rPr>
+                          <w:rFonts w:asciiTheme="majorBidi" w:hAnsiTheme="majorBidi" w:cstheme="majorBidi"/>
+                          <w:sz w:val="24"/>
+                          <w:szCs w:val="24"/>
+                        </w:rPr>
+                        <w:t>aritmatik</w:t>
+                      </w:r>
+                      <w:proofErr w:type="spellEnd"/>
+                      <w:r>
+                        <w:rPr>
+                          <w:rFonts w:asciiTheme="majorBidi" w:hAnsiTheme="majorBidi" w:cstheme="majorBidi"/>
+                          <w:sz w:val="24"/>
+                          <w:szCs w:val="24"/>
+                        </w:rPr>
+                        <w:t xml:space="preserve"> </w:t>
+                      </w:r>
+                      <w:proofErr w:type="gramStart"/>
+                      <w:r>
+                        <w:rPr>
+                          <w:rFonts w:asciiTheme="majorBidi" w:hAnsiTheme="majorBidi" w:cstheme="majorBidi"/>
+                          <w:sz w:val="24"/>
+                          <w:szCs w:val="24"/>
+                        </w:rPr>
+                        <w:t>( Un</w:t>
+                      </w:r>
+                      <w:proofErr w:type="gramEnd"/>
+                      <w:r>
+                        <w:rPr>
+                          <w:rFonts w:asciiTheme="majorBidi" w:hAnsiTheme="majorBidi" w:cstheme="majorBidi"/>
+                          <w:sz w:val="24"/>
+                          <w:szCs w:val="24"/>
+                        </w:rPr>
+                        <w:t xml:space="preserve"> )</w:t>
+                      </w:r>
+                    </w:p>
+                    <w:p>
+                      <w:pPr>
+                        <w:rPr>
+                          <w:rFonts w:asciiTheme="majorBidi" w:hAnsiTheme="majorBidi" w:cstheme="majorBidi"/>
+                          <w:sz w:val="24"/>
+                          <w:szCs w:val="24"/>
+                        </w:rPr>
+                      </w:pPr>
+                      <w:r>
+                        <w:rPr>
+                          <w:rFonts w:asciiTheme="majorBidi" w:hAnsiTheme="majorBidi" w:cstheme="majorBidi"/>
+                          <w:sz w:val="24"/>
+                          <w:szCs w:val="24"/>
+                        </w:rPr>
+                        <w:t xml:space="preserve"># </w:t>
+                      </w:r>
+                      <w:proofErr w:type="spellStart"/>
+                      <w:r>
+                        <w:rPr>
+                          <w:rFonts w:asciiTheme="majorBidi" w:hAnsiTheme="majorBidi" w:cstheme="majorBidi"/>
+                          <w:sz w:val="24"/>
+                          <w:szCs w:val="24"/>
+                        </w:rPr>
+                        <w:t>Nilai</w:t>
+                      </w:r>
+                      <w:proofErr w:type="spellEnd"/>
+                      <w:r>
+                        <w:rPr>
+                          <w:rFonts w:asciiTheme="majorBidi" w:hAnsiTheme="majorBidi" w:cstheme="majorBidi"/>
+                          <w:sz w:val="24"/>
+                          <w:szCs w:val="24"/>
+                        </w:rPr>
+                        <w:t xml:space="preserve"> a (</w:t>
+                      </w:r>
+                      <w:proofErr w:type="spellStart"/>
+                      <w:r>
+                        <w:rPr>
+                          <w:rFonts w:asciiTheme="majorBidi" w:hAnsiTheme="majorBidi" w:cstheme="majorBidi"/>
+                          <w:sz w:val="24"/>
+                          <w:szCs w:val="24"/>
+                        </w:rPr>
+                        <w:t>nilai</w:t>
+                      </w:r>
+                      <w:proofErr w:type="spellEnd"/>
+                      <w:r>
+                        <w:rPr>
+                          <w:rFonts w:asciiTheme="majorBidi" w:hAnsiTheme="majorBidi" w:cstheme="majorBidi"/>
+                          <w:sz w:val="24"/>
+                          <w:szCs w:val="24"/>
+                        </w:rPr>
+                        <w:t xml:space="preserve"> </w:t>
+                      </w:r>
+                      <w:proofErr w:type="spellStart"/>
+                      <w:r>
+                        <w:rPr>
+                          <w:rFonts w:asciiTheme="majorBidi" w:hAnsiTheme="majorBidi" w:cstheme="majorBidi"/>
+                          <w:sz w:val="24"/>
+                          <w:szCs w:val="24"/>
+                        </w:rPr>
+                        <w:t>awal</w:t>
+                      </w:r>
+                      <w:proofErr w:type="spellEnd"/>
+                      <w:r>
+                        <w:rPr>
+                          <w:rFonts w:asciiTheme="majorBidi" w:hAnsiTheme="majorBidi" w:cstheme="majorBidi"/>
+                          <w:sz w:val="24"/>
+                          <w:szCs w:val="24"/>
+                        </w:rPr>
+                        <w:t>), b (</w:t>
+                      </w:r>
+                      <w:proofErr w:type="spellStart"/>
+                      <w:proofErr w:type="gramStart"/>
+                      <w:r>
+                        <w:rPr>
+                          <w:rFonts w:asciiTheme="majorBidi" w:hAnsiTheme="majorBidi" w:cstheme="majorBidi"/>
+                          <w:sz w:val="24"/>
+                          <w:szCs w:val="24"/>
+                        </w:rPr>
+                        <w:t>beda</w:t>
+                      </w:r>
+                      <w:proofErr w:type="spellEnd"/>
+                      <w:proofErr w:type="gramEnd"/>
+                      <w:r>
+                        <w:rPr>
+                          <w:rFonts w:asciiTheme="majorBidi" w:hAnsiTheme="majorBidi" w:cstheme="majorBidi"/>
+                          <w:sz w:val="24"/>
+                          <w:szCs w:val="24"/>
+                        </w:rPr>
+                        <w:t xml:space="preserve">) </w:t>
+                      </w:r>
+                      <w:proofErr w:type="spellStart"/>
+                      <w:r>
+                        <w:rPr>
+                          <w:rFonts w:asciiTheme="majorBidi" w:hAnsiTheme="majorBidi" w:cstheme="majorBidi"/>
+                          <w:sz w:val="24"/>
+                          <w:szCs w:val="24"/>
+                        </w:rPr>
+                        <w:t>dan</w:t>
+                      </w:r>
+                      <w:proofErr w:type="spellEnd"/>
+                      <w:r>
+                        <w:rPr>
+                          <w:rFonts w:asciiTheme="majorBidi" w:hAnsiTheme="majorBidi" w:cstheme="majorBidi"/>
+                          <w:sz w:val="24"/>
+                          <w:szCs w:val="24"/>
+                        </w:rPr>
+                        <w:t xml:space="preserve"> n (</w:t>
+                      </w:r>
+                      <w:proofErr w:type="spellStart"/>
+                      <w:r>
+                        <w:rPr>
+                          <w:rFonts w:asciiTheme="majorBidi" w:hAnsiTheme="majorBidi" w:cstheme="majorBidi"/>
+                          <w:sz w:val="24"/>
+                          <w:szCs w:val="24"/>
+                        </w:rPr>
+                        <w:t>nilai</w:t>
+                      </w:r>
+                      <w:proofErr w:type="spellEnd"/>
+                      <w:r>
+                        <w:rPr>
+                          <w:rFonts w:asciiTheme="majorBidi" w:hAnsiTheme="majorBidi" w:cstheme="majorBidi"/>
+                          <w:sz w:val="24"/>
+                          <w:szCs w:val="24"/>
+                        </w:rPr>
+                        <w:t xml:space="preserve"> </w:t>
+                      </w:r>
+                      <w:proofErr w:type="spellStart"/>
+                      <w:r>
+                        <w:rPr>
+                          <w:rFonts w:asciiTheme="majorBidi" w:hAnsiTheme="majorBidi" w:cstheme="majorBidi"/>
+                          <w:sz w:val="24"/>
+                          <w:szCs w:val="24"/>
+                        </w:rPr>
+                        <w:t>ke</w:t>
+                      </w:r>
+                      <w:proofErr w:type="spellEnd"/>
+                      <w:r>
+                        <w:rPr>
+                          <w:rFonts w:asciiTheme="majorBidi" w:hAnsiTheme="majorBidi" w:cstheme="majorBidi"/>
+                          <w:sz w:val="24"/>
+                          <w:szCs w:val="24"/>
+                        </w:rPr>
+                        <w:t xml:space="preserve">-n) </w:t>
+                      </w:r>
+                      <w:proofErr w:type="spellStart"/>
+                      <w:r>
+                        <w:rPr>
+                          <w:rFonts w:asciiTheme="majorBidi" w:hAnsiTheme="majorBidi" w:cstheme="majorBidi"/>
+                          <w:sz w:val="24"/>
+                          <w:szCs w:val="24"/>
+                        </w:rPr>
+                        <w:t>dari</w:t>
+                      </w:r>
+                      <w:proofErr w:type="spellEnd"/>
+                      <w:r>
+                        <w:rPr>
+                          <w:rFonts w:asciiTheme="majorBidi" w:hAnsiTheme="majorBidi" w:cstheme="majorBidi"/>
+                          <w:sz w:val="24"/>
+                          <w:szCs w:val="24"/>
+                        </w:rPr>
+                        <w:t xml:space="preserve"> input </w:t>
+                      </w:r>
+                      <w:proofErr w:type="spellStart"/>
+                      <w:r>
+                        <w:rPr>
+                          <w:rFonts w:asciiTheme="majorBidi" w:hAnsiTheme="majorBidi" w:cstheme="majorBidi"/>
+                          <w:sz w:val="24"/>
+                          <w:szCs w:val="24"/>
+                        </w:rPr>
+                        <w:t>pengguna</w:t>
+                      </w:r>
+                      <w:proofErr w:type="spellEnd"/>
+                    </w:p>
+                    <w:p>
+                      <w:pPr>
+                        <w:rPr>
+                          <w:rFonts w:asciiTheme="majorBidi" w:hAnsiTheme="majorBidi" w:cstheme="majorBidi"/>
+                          <w:sz w:val="24"/>
+                          <w:szCs w:val="24"/>
+                        </w:rPr>
+                      </w:pPr>
+                    </w:p>
+                    <w:p>
+                      <w:pPr>
+                        <w:rPr>
+                          <w:rFonts w:asciiTheme="majorBidi" w:hAnsiTheme="majorBidi" w:cstheme="majorBidi"/>
+                          <w:sz w:val="24"/>
+                          <w:szCs w:val="24"/>
+                        </w:rPr>
+                      </w:pPr>
+                      <w:r>
+                        <w:rPr>
+                          <w:rFonts w:asciiTheme="majorBidi" w:hAnsiTheme="majorBidi" w:cstheme="majorBidi"/>
+                          <w:sz w:val="24"/>
+                          <w:szCs w:val="24"/>
+                        </w:rPr>
+                        <w:t xml:space="preserve">a = </w:t>
+                      </w:r>
+                      <w:proofErr w:type="spellStart"/>
+                      <w:proofErr w:type="gramStart"/>
+                      <w:r>
+                        <w:rPr>
+                          <w:rFonts w:asciiTheme="majorBidi" w:hAnsiTheme="majorBidi" w:cstheme="majorBidi"/>
+                          <w:sz w:val="24"/>
+                          <w:szCs w:val="24"/>
+                        </w:rPr>
+                        <w:t>int</w:t>
+                      </w:r>
+                      <w:proofErr w:type="spellEnd"/>
+                      <w:r>
+                        <w:rPr>
+                          <w:rFonts w:asciiTheme="majorBidi" w:hAnsiTheme="majorBidi" w:cstheme="majorBidi"/>
+                          <w:sz w:val="24"/>
+                          <w:szCs w:val="24"/>
+                        </w:rPr>
+                        <w:t>(</w:t>
+                      </w:r>
+                      <w:proofErr w:type="gramEnd"/>
+                      <w:r>
+                        <w:rPr>
+                          <w:rFonts w:asciiTheme="majorBidi" w:hAnsiTheme="majorBidi" w:cstheme="majorBidi"/>
+                          <w:sz w:val="24"/>
+                          <w:szCs w:val="24"/>
+                        </w:rPr>
+                        <w:t>input("</w:t>
+                      </w:r>
+                      <w:proofErr w:type="spellStart"/>
+                      <w:r>
+                        <w:rPr>
+                          <w:rFonts w:asciiTheme="majorBidi" w:hAnsiTheme="majorBidi" w:cstheme="majorBidi"/>
+                          <w:sz w:val="24"/>
+                          <w:szCs w:val="24"/>
+                        </w:rPr>
+                        <w:t>Masukkan</w:t>
+                      </w:r>
+                      <w:proofErr w:type="spellEnd"/>
+                      <w:r>
+                        <w:rPr>
+                          <w:rFonts w:asciiTheme="majorBidi" w:hAnsiTheme="majorBidi" w:cstheme="majorBidi"/>
+                          <w:sz w:val="24"/>
+                          <w:szCs w:val="24"/>
+                        </w:rPr>
+                        <w:t xml:space="preserve"> </w:t>
+                      </w:r>
+                      <w:proofErr w:type="spellStart"/>
+                      <w:r>
+                        <w:rPr>
+                          <w:rFonts w:asciiTheme="majorBidi" w:hAnsiTheme="majorBidi" w:cstheme="majorBidi"/>
+                          <w:sz w:val="24"/>
+                          <w:szCs w:val="24"/>
+                        </w:rPr>
+                        <w:t>nilai</w:t>
+                      </w:r>
+                      <w:proofErr w:type="spellEnd"/>
+                      <w:r>
+                        <w:rPr>
+                          <w:rFonts w:asciiTheme="majorBidi" w:hAnsiTheme="majorBidi" w:cstheme="majorBidi"/>
+                          <w:sz w:val="24"/>
+                          <w:szCs w:val="24"/>
+                        </w:rPr>
+                        <w:t xml:space="preserve"> a : "))</w:t>
+                      </w:r>
+                    </w:p>
+                    <w:p>
+                      <w:pPr>
+                        <w:rPr>
+                          <w:rFonts w:asciiTheme="majorBidi" w:hAnsiTheme="majorBidi" w:cstheme="majorBidi"/>
+                          <w:sz w:val="24"/>
+                          <w:szCs w:val="24"/>
+                        </w:rPr>
+                      </w:pPr>
+                      <w:r>
+                        <w:rPr>
+                          <w:rFonts w:asciiTheme="majorBidi" w:hAnsiTheme="majorBidi" w:cstheme="majorBidi"/>
+                          <w:sz w:val="24"/>
+                          <w:szCs w:val="24"/>
+                        </w:rPr>
+                        <w:t xml:space="preserve">b = </w:t>
+                      </w:r>
+                      <w:proofErr w:type="spellStart"/>
+                      <w:proofErr w:type="gramStart"/>
+                      <w:r>
+                        <w:rPr>
+                          <w:rFonts w:asciiTheme="majorBidi" w:hAnsiTheme="majorBidi" w:cstheme="majorBidi"/>
+                          <w:sz w:val="24"/>
+                          <w:szCs w:val="24"/>
+                        </w:rPr>
+                        <w:t>int</w:t>
+                      </w:r>
+                      <w:proofErr w:type="spellEnd"/>
+                      <w:r>
+                        <w:rPr>
+                          <w:rFonts w:asciiTheme="majorBidi" w:hAnsiTheme="majorBidi" w:cstheme="majorBidi"/>
+                          <w:sz w:val="24"/>
+                          <w:szCs w:val="24"/>
+                        </w:rPr>
+                        <w:t>(</w:t>
+                      </w:r>
+                      <w:proofErr w:type="gramEnd"/>
+                      <w:r>
+                        <w:rPr>
+                          <w:rFonts w:asciiTheme="majorBidi" w:hAnsiTheme="majorBidi" w:cstheme="majorBidi"/>
+                          <w:sz w:val="24"/>
+                          <w:szCs w:val="24"/>
+                        </w:rPr>
+                        <w:t>input("</w:t>
+                      </w:r>
+                      <w:proofErr w:type="spellStart"/>
+                      <w:r>
+                        <w:rPr>
+                          <w:rFonts w:asciiTheme="majorBidi" w:hAnsiTheme="majorBidi" w:cstheme="majorBidi"/>
+                          <w:sz w:val="24"/>
+                          <w:szCs w:val="24"/>
+                        </w:rPr>
+                        <w:t>Masukkan</w:t>
+                      </w:r>
+                      <w:proofErr w:type="spellEnd"/>
+                      <w:r>
+                        <w:rPr>
+                          <w:rFonts w:asciiTheme="majorBidi" w:hAnsiTheme="majorBidi" w:cstheme="majorBidi"/>
+                          <w:sz w:val="24"/>
+                          <w:szCs w:val="24"/>
+                        </w:rPr>
+                        <w:t xml:space="preserve"> </w:t>
+                      </w:r>
+                      <w:proofErr w:type="spellStart"/>
+                      <w:r>
+                        <w:rPr>
+                          <w:rFonts w:asciiTheme="majorBidi" w:hAnsiTheme="majorBidi" w:cstheme="majorBidi"/>
+                          <w:sz w:val="24"/>
+                          <w:szCs w:val="24"/>
+                        </w:rPr>
+                        <w:t>nilai</w:t>
+                      </w:r>
+                      <w:proofErr w:type="spellEnd"/>
+                      <w:r>
+                        <w:rPr>
+                          <w:rFonts w:asciiTheme="majorBidi" w:hAnsiTheme="majorBidi" w:cstheme="majorBidi"/>
+                          <w:sz w:val="24"/>
+                          <w:szCs w:val="24"/>
+                        </w:rPr>
+                        <w:t xml:space="preserve"> b: "))</w:t>
+                      </w:r>
+                    </w:p>
+                    <w:p>
+                      <w:pPr>
+                        <w:rPr>
+                          <w:rFonts w:asciiTheme="majorBidi" w:hAnsiTheme="majorBidi" w:cstheme="majorBidi"/>
+                          <w:sz w:val="24"/>
+                          <w:szCs w:val="24"/>
+                        </w:rPr>
+                      </w:pPr>
+                      <w:r>
+                        <w:rPr>
+                          <w:rFonts w:asciiTheme="majorBidi" w:hAnsiTheme="majorBidi" w:cstheme="majorBidi"/>
+                          <w:sz w:val="24"/>
+                          <w:szCs w:val="24"/>
+                        </w:rPr>
+                        <w:t xml:space="preserve">n = </w:t>
+                      </w:r>
+                      <w:proofErr w:type="spellStart"/>
+                      <w:proofErr w:type="gramStart"/>
+                      <w:r>
+                        <w:rPr>
+                          <w:rFonts w:asciiTheme="majorBidi" w:hAnsiTheme="majorBidi" w:cstheme="majorBidi"/>
+                          <w:sz w:val="24"/>
+                          <w:szCs w:val="24"/>
+                        </w:rPr>
+                        <w:t>int</w:t>
+                      </w:r>
+                      <w:proofErr w:type="spellEnd"/>
+                      <w:r>
+                        <w:rPr>
+                          <w:rFonts w:asciiTheme="majorBidi" w:hAnsiTheme="majorBidi" w:cstheme="majorBidi"/>
+                          <w:sz w:val="24"/>
+                          <w:szCs w:val="24"/>
+                        </w:rPr>
+                        <w:t>(</w:t>
+                      </w:r>
+                      <w:proofErr w:type="gramEnd"/>
+                      <w:r>
+                        <w:rPr>
+                          <w:rFonts w:asciiTheme="majorBidi" w:hAnsiTheme="majorBidi" w:cstheme="majorBidi"/>
+                          <w:sz w:val="24"/>
+                          <w:szCs w:val="24"/>
+                        </w:rPr>
+                        <w:t>input("</w:t>
+                      </w:r>
+                      <w:proofErr w:type="spellStart"/>
+                      <w:r>
+                        <w:rPr>
+                          <w:rFonts w:asciiTheme="majorBidi" w:hAnsiTheme="majorBidi" w:cstheme="majorBidi"/>
+                          <w:sz w:val="24"/>
+                          <w:szCs w:val="24"/>
+                        </w:rPr>
+                        <w:t>Masukkan</w:t>
+                      </w:r>
+                      <w:proofErr w:type="spellEnd"/>
+                      <w:r>
+                        <w:rPr>
+                          <w:rFonts w:asciiTheme="majorBidi" w:hAnsiTheme="majorBidi" w:cstheme="majorBidi"/>
+                          <w:sz w:val="24"/>
+                          <w:szCs w:val="24"/>
+                        </w:rPr>
+                        <w:t xml:space="preserve"> </w:t>
+                      </w:r>
+                      <w:proofErr w:type="spellStart"/>
+                      <w:r>
+                        <w:rPr>
+                          <w:rFonts w:asciiTheme="majorBidi" w:hAnsiTheme="majorBidi" w:cstheme="majorBidi"/>
+                          <w:sz w:val="24"/>
+                          <w:szCs w:val="24"/>
+                        </w:rPr>
+                        <w:t>nilai</w:t>
+                      </w:r>
+                      <w:proofErr w:type="spellEnd"/>
+                      <w:r>
+                        <w:rPr>
+                          <w:rFonts w:asciiTheme="majorBidi" w:hAnsiTheme="majorBidi" w:cstheme="majorBidi"/>
+                          <w:sz w:val="24"/>
+                          <w:szCs w:val="24"/>
+                        </w:rPr>
+                        <w:t xml:space="preserve"> n : "))</w:t>
+                      </w:r>
+                    </w:p>
+                    <w:p>
+                      <w:pPr>
+                        <w:rPr>
+                          <w:rFonts w:asciiTheme="majorBidi" w:hAnsiTheme="majorBidi" w:cstheme="majorBidi"/>
+                          <w:sz w:val="24"/>
+                          <w:szCs w:val="24"/>
+                        </w:rPr>
+                      </w:pPr>
+                    </w:p>
+                    <w:p>
+                      <w:pPr>
+                        <w:rPr>
+                          <w:rFonts w:asciiTheme="majorBidi" w:hAnsiTheme="majorBidi" w:cstheme="majorBidi"/>
+                          <w:sz w:val="24"/>
+                          <w:szCs w:val="24"/>
+                        </w:rPr>
+                      </w:pPr>
+                      <w:proofErr w:type="gramStart"/>
+                      <w:r>
+                        <w:rPr>
+                          <w:rFonts w:asciiTheme="majorBidi" w:hAnsiTheme="majorBidi" w:cstheme="majorBidi"/>
+                          <w:sz w:val="24"/>
+                          <w:szCs w:val="24"/>
+                        </w:rPr>
+                        <w:t>for</w:t>
+                      </w:r>
+                      <w:proofErr w:type="gramEnd"/>
+                      <w:r>
+                        <w:rPr>
+                          <w:rFonts w:asciiTheme="majorBidi" w:hAnsiTheme="majorBidi" w:cstheme="majorBidi"/>
+                          <w:sz w:val="24"/>
+                          <w:szCs w:val="24"/>
+                        </w:rPr>
+                        <w:t xml:space="preserve"> </w:t>
+                      </w:r>
+                      <w:proofErr w:type="spellStart"/>
+                      <w:r>
+                        <w:rPr>
+                          <w:rFonts w:asciiTheme="majorBidi" w:hAnsiTheme="majorBidi" w:cstheme="majorBidi"/>
+                          <w:sz w:val="24"/>
+                          <w:szCs w:val="24"/>
+                        </w:rPr>
+                        <w:t>i</w:t>
+                      </w:r>
+                      <w:proofErr w:type="spellEnd"/>
+                      <w:r>
+                        <w:rPr>
+                          <w:rFonts w:asciiTheme="majorBidi" w:hAnsiTheme="majorBidi" w:cstheme="majorBidi"/>
+                          <w:sz w:val="24"/>
+                          <w:szCs w:val="24"/>
+                        </w:rPr>
+                        <w:t xml:space="preserve"> in range(n+1):</w:t>
+                      </w:r>
+                    </w:p>
+                    <w:p>
+                      <w:pPr>
+                        <w:rPr>
+                          <w:rFonts w:asciiTheme="majorBidi" w:hAnsiTheme="majorBidi" w:cstheme="majorBidi"/>
+                          <w:sz w:val="24"/>
+                          <w:szCs w:val="24"/>
+                        </w:rPr>
+                      </w:pPr>
+                      <w:r>
+                        <w:rPr>
+                          <w:rFonts w:asciiTheme="majorBidi" w:hAnsiTheme="majorBidi" w:cstheme="majorBidi"/>
+                          <w:sz w:val="24"/>
+                          <w:szCs w:val="24"/>
+                        </w:rPr>
+                        <w:t xml:space="preserve">    # </w:t>
+                      </w:r>
+                      <w:proofErr w:type="spellStart"/>
+                      <w:r>
+                        <w:rPr>
+                          <w:rFonts w:asciiTheme="majorBidi" w:hAnsiTheme="majorBidi" w:cstheme="majorBidi"/>
+                          <w:sz w:val="24"/>
+                          <w:szCs w:val="24"/>
+                        </w:rPr>
+                        <w:t>Rumus</w:t>
+                      </w:r>
+                      <w:proofErr w:type="spellEnd"/>
+                      <w:r>
+                        <w:rPr>
+                          <w:rFonts w:asciiTheme="majorBidi" w:hAnsiTheme="majorBidi" w:cstheme="majorBidi"/>
+                          <w:sz w:val="24"/>
+                          <w:szCs w:val="24"/>
+                        </w:rPr>
+                        <w:t xml:space="preserve"> </w:t>
+                      </w:r>
+                      <w:proofErr w:type="spellStart"/>
+                      <w:r>
+                        <w:rPr>
+                          <w:rFonts w:asciiTheme="majorBidi" w:hAnsiTheme="majorBidi" w:cstheme="majorBidi"/>
+                          <w:sz w:val="24"/>
+                          <w:szCs w:val="24"/>
+                        </w:rPr>
+                        <w:t>dari</w:t>
+                      </w:r>
+                      <w:proofErr w:type="spellEnd"/>
+                      <w:r>
+                        <w:rPr>
+                          <w:rFonts w:asciiTheme="majorBidi" w:hAnsiTheme="majorBidi" w:cstheme="majorBidi"/>
+                          <w:sz w:val="24"/>
+                          <w:szCs w:val="24"/>
+                        </w:rPr>
+                        <w:t xml:space="preserve"> Un </w:t>
+                      </w:r>
+                      <w:proofErr w:type="spellStart"/>
+                      <w:r>
+                        <w:rPr>
+                          <w:rFonts w:asciiTheme="majorBidi" w:hAnsiTheme="majorBidi" w:cstheme="majorBidi"/>
+                          <w:sz w:val="24"/>
+                          <w:szCs w:val="24"/>
+                        </w:rPr>
+                        <w:t>aritmatika</w:t>
+                      </w:r>
+                      <w:proofErr w:type="spellEnd"/>
+                      <w:r>
+                        <w:rPr>
+                          <w:rFonts w:asciiTheme="majorBidi" w:hAnsiTheme="majorBidi" w:cstheme="majorBidi"/>
+                          <w:sz w:val="24"/>
+                          <w:szCs w:val="24"/>
+                        </w:rPr>
+                        <w:t xml:space="preserve"> </w:t>
+                      </w:r>
+                      <w:proofErr w:type="spellStart"/>
+                      <w:r>
+                        <w:rPr>
+                          <w:rFonts w:asciiTheme="majorBidi" w:hAnsiTheme="majorBidi" w:cstheme="majorBidi"/>
+                          <w:sz w:val="24"/>
+                          <w:szCs w:val="24"/>
+                        </w:rPr>
+                        <w:t>adalah</w:t>
+                      </w:r>
+                      <w:proofErr w:type="spellEnd"/>
+                      <w:r>
+                        <w:rPr>
+                          <w:rFonts w:asciiTheme="majorBidi" w:hAnsiTheme="majorBidi" w:cstheme="majorBidi"/>
+                          <w:sz w:val="24"/>
+                          <w:szCs w:val="24"/>
+                        </w:rPr>
+                        <w:t xml:space="preserve"> Un = a + </w:t>
+                      </w:r>
+                      <w:proofErr w:type="gramStart"/>
+                      <w:r>
+                        <w:rPr>
+                          <w:rFonts w:asciiTheme="majorBidi" w:hAnsiTheme="majorBidi" w:cstheme="majorBidi"/>
+                          <w:sz w:val="24"/>
+                          <w:szCs w:val="24"/>
+                        </w:rPr>
+                        <w:t>b(</w:t>
+                      </w:r>
+                      <w:proofErr w:type="gramEnd"/>
+                      <w:r>
+                        <w:rPr>
+                          <w:rFonts w:asciiTheme="majorBidi" w:hAnsiTheme="majorBidi" w:cstheme="majorBidi"/>
+                          <w:sz w:val="24"/>
+                          <w:szCs w:val="24"/>
+                        </w:rPr>
+                        <w:t>n-1)</w:t>
+                      </w:r>
+                    </w:p>
+                    <w:p>
+                      <w:pPr>
+                        <w:rPr>
+                          <w:rFonts w:asciiTheme="majorBidi" w:hAnsiTheme="majorBidi" w:cstheme="majorBidi"/>
+                          <w:sz w:val="24"/>
+                          <w:szCs w:val="24"/>
+                        </w:rPr>
+                      </w:pPr>
+                      <w:r>
+                        <w:rPr>
+                          <w:rFonts w:asciiTheme="majorBidi" w:hAnsiTheme="majorBidi" w:cstheme="majorBidi"/>
+                          <w:sz w:val="24"/>
+                          <w:szCs w:val="24"/>
+                        </w:rPr>
+                        <w:t xml:space="preserve">    </w:t>
+                      </w:r>
+                      <w:proofErr w:type="gramStart"/>
+                      <w:r>
+                        <w:rPr>
+                          <w:rFonts w:asciiTheme="majorBidi" w:hAnsiTheme="majorBidi" w:cstheme="majorBidi"/>
+                          <w:sz w:val="24"/>
+                          <w:szCs w:val="24"/>
+                        </w:rPr>
+                        <w:t>Un</w:t>
+                      </w:r>
+                      <w:proofErr w:type="gramEnd"/>
+                      <w:r>
+                        <w:rPr>
+                          <w:rFonts w:asciiTheme="majorBidi" w:hAnsiTheme="majorBidi" w:cstheme="majorBidi"/>
+                          <w:sz w:val="24"/>
+                          <w:szCs w:val="24"/>
+                        </w:rPr>
+                        <w:t xml:space="preserve"> = a + b*(i-1)</w:t>
+                      </w:r>
+                    </w:p>
+                    <w:p>
+                      <w:pPr>
+                        <w:rPr>
+                          <w:rFonts w:asciiTheme="majorBidi" w:hAnsiTheme="majorBidi" w:cstheme="majorBidi"/>
+                          <w:sz w:val="24"/>
+                          <w:szCs w:val="24"/>
+                        </w:rPr>
+                      </w:pPr>
+                      <w:r>
+                        <w:rPr>
+                          <w:rFonts w:asciiTheme="majorBidi" w:hAnsiTheme="majorBidi" w:cstheme="majorBidi"/>
+                          <w:sz w:val="24"/>
+                          <w:szCs w:val="24"/>
+                        </w:rPr>
+                        <w:t xml:space="preserve">    </w:t>
+                      </w:r>
+                      <w:proofErr w:type="spellStart"/>
+                      <w:r>
+                        <w:rPr>
+                          <w:rFonts w:asciiTheme="majorBidi" w:hAnsiTheme="majorBidi" w:cstheme="majorBidi"/>
+                          <w:sz w:val="24"/>
+                          <w:szCs w:val="24"/>
+                        </w:rPr>
+                        <w:t>i</w:t>
+                      </w:r>
+                      <w:proofErr w:type="spellEnd"/>
+                      <w:r>
+                        <w:rPr>
+                          <w:rFonts w:asciiTheme="majorBidi" w:hAnsiTheme="majorBidi" w:cstheme="majorBidi"/>
+                          <w:sz w:val="24"/>
+                          <w:szCs w:val="24"/>
+                        </w:rPr>
+                        <w:t xml:space="preserve"> = </w:t>
+                      </w:r>
+                      <w:proofErr w:type="spellStart"/>
+                      <w:r>
+                        <w:rPr>
+                          <w:rFonts w:asciiTheme="majorBidi" w:hAnsiTheme="majorBidi" w:cstheme="majorBidi"/>
+                          <w:sz w:val="24"/>
+                          <w:szCs w:val="24"/>
+                        </w:rPr>
+                        <w:t>i</w:t>
+                      </w:r>
+                      <w:proofErr w:type="spellEnd"/>
+                      <w:r>
+                        <w:rPr>
+                          <w:rFonts w:asciiTheme="majorBidi" w:hAnsiTheme="majorBidi" w:cstheme="majorBidi"/>
+                          <w:sz w:val="24"/>
+                          <w:szCs w:val="24"/>
+                        </w:rPr>
+                        <w:t xml:space="preserve"> + 1</w:t>
+                      </w:r>
+                    </w:p>
+                    <w:p>
+                      <w:pPr>
+                        <w:rPr>
+                          <w:rFonts w:asciiTheme="majorBidi" w:hAnsiTheme="majorBidi" w:cstheme="majorBidi"/>
+                          <w:sz w:val="24"/>
+                          <w:szCs w:val="24"/>
+                        </w:rPr>
+                      </w:pPr>
+                    </w:p>
+                    <w:p>
+                      <w:pPr>
+                        <w:rPr>
+                          <w:rFonts w:asciiTheme="majorBidi" w:hAnsiTheme="majorBidi" w:cstheme="majorBidi"/>
+                          <w:sz w:val="24"/>
+                          <w:szCs w:val="24"/>
+                        </w:rPr>
+                      </w:pPr>
+                      <w:proofErr w:type="gramStart"/>
+                      <w:r>
+                        <w:rPr>
+                          <w:rFonts w:asciiTheme="majorBidi" w:hAnsiTheme="majorBidi" w:cstheme="majorBidi"/>
+                          <w:sz w:val="24"/>
+                          <w:szCs w:val="24"/>
+                        </w:rPr>
+                        <w:t>print(</w:t>
+                      </w:r>
+                      <w:proofErr w:type="gramEnd"/>
+                      <w:r>
+                        <w:rPr>
+                          <w:rFonts w:asciiTheme="majorBidi" w:hAnsiTheme="majorBidi" w:cstheme="majorBidi"/>
+                          <w:sz w:val="24"/>
+                          <w:szCs w:val="24"/>
+                        </w:rPr>
+                        <w:t xml:space="preserve">f" </w:t>
+                      </w:r>
+                      <w:proofErr w:type="spellStart"/>
+                      <w:r>
+                        <w:rPr>
+                          <w:rFonts w:asciiTheme="majorBidi" w:hAnsiTheme="majorBidi" w:cstheme="majorBidi"/>
+                          <w:sz w:val="24"/>
+                          <w:szCs w:val="24"/>
+                        </w:rPr>
+                        <w:t>Nilai</w:t>
+                      </w:r>
+                      <w:proofErr w:type="spellEnd"/>
+                      <w:r>
+                        <w:rPr>
+                          <w:rFonts w:asciiTheme="majorBidi" w:hAnsiTheme="majorBidi" w:cstheme="majorBidi"/>
+                          <w:sz w:val="24"/>
+                          <w:szCs w:val="24"/>
+                        </w:rPr>
+                        <w:t xml:space="preserve"> Un </w:t>
+                      </w:r>
+                      <w:proofErr w:type="spellStart"/>
+                      <w:r>
+                        <w:rPr>
+                          <w:rFonts w:asciiTheme="majorBidi" w:hAnsiTheme="majorBidi" w:cstheme="majorBidi"/>
+                          <w:sz w:val="24"/>
+                          <w:szCs w:val="24"/>
+                        </w:rPr>
+                        <w:t>adalah</w:t>
+                      </w:r>
+                      <w:proofErr w:type="spellEnd"/>
+                      <w:r>
+                        <w:rPr>
+                          <w:rFonts w:asciiTheme="majorBidi" w:hAnsiTheme="majorBidi" w:cstheme="majorBidi"/>
+                          <w:sz w:val="24"/>
+                          <w:szCs w:val="24"/>
+                        </w:rPr>
+                        <w:t xml:space="preserve"> : {Un}")</w:t>
+                      </w:r>
+                    </w:p>
+                  </w:txbxContent>
+                </v:textbox>
+                <w10:anchorlock/>
+              </v:shape>
+            </w:pict>
+          </mc:Fallback>
+        </mc:AlternateContent>
+      </w:r>
     </w:p>
     <w:p>
       <w:pPr>
@@ -10724,7 +12582,7 @@
           </mc:Choice>
           <mc:Fallback>
             <w:pict>
-              <v:shape w14:anchorId="56CED98B" id="_x0000_s1033" type="#_x0000_t202" style="width:256pt;height:110.6pt;visibility:visible;mso-wrap-style:square;mso-left-percent:-10001;mso-top-percent:-10001;mso-position-horizontal:absolute;mso-position-horizontal-relative:char;mso-position-vertical:absolute;mso-position-vertical-relative:line;mso-left-percent:-10001;mso-top-percent:-10001;v-text-anchor:top" o:gfxdata="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">
+              <v:shape w14:anchorId="56CED98B" id="_x0000_s1034" type="#_x0000_t202" style="width:256pt;height:110.6pt;visibility:visible;mso-wrap-style:square;mso-left-percent:-10001;mso-top-percent:-10001;mso-position-horizontal:absolute;mso-position-horizontal-relative:char;mso-position-vertical:absolute;mso-position-vertical-relative:line;mso-left-percent:-10001;mso-top-percent:-10001;v-text-anchor:top" o:gfxdata="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">
                 <v:textbox style="mso-fit-shape-to-text:t">
                   <w:txbxContent>
                     <w:p>
@@ -11359,6 +13217,7 @@
           <w:sz w:val="24"/>
           <w:szCs w:val="24"/>
         </w:rPr>
+        <w:lastRenderedPageBreak/>
         <w:t xml:space="preserve">Ammar </w:t>
       </w:r>
       <w:proofErr w:type="spellStart"/>
@@ -12932,7 +14791,7 @@
           </mc:Choice>
           <mc:Fallback>
             <w:pict>
-              <v:shape w14:anchorId="3C59E552" id="_x0000_s1034" type="#_x0000_t202" style="width:442.55pt;height:98.9pt;visibility:visible;mso-wrap-style:square;mso-left-percent:-10001;mso-top-percent:-10001;mso-position-horizontal:absolute;mso-position-horizontal-relative:char;mso-position-vertical:absolute;mso-position-vertical-relative:line;mso-left-percent:-10001;mso-top-percent:-10001;v-text-anchor:top" o:gfxdata="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">
+              <v:shape w14:anchorId="3C59E552" id="_x0000_s1035" type="#_x0000_t202" style="width:442.55pt;height:98.9pt;visibility:visible;mso-wrap-style:square;mso-left-percent:-10001;mso-top-percent:-10001;mso-position-horizontal:absolute;mso-position-horizontal-relative:char;mso-position-vertical:absolute;mso-position-vertical-relative:line;mso-left-percent:-10001;mso-top-percent:-10001;v-text-anchor:top" o:gfxdata="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">
                 <v:textbox>
                   <w:txbxContent>
                     <w:p>
@@ -13396,7 +15255,15 @@
           <w:sz w:val="24"/>
           <w:szCs w:val="24"/>
         </w:rPr>
-        <w:t>Buatlah</w:t>
+        <w:t>Buatl</w:t>
+      </w:r>
+      <w:r>
+        <w:rPr>
+          <w:rFonts w:ascii="Times New Roman" w:hAnsi="Times New Roman" w:cs="Times New Roman"/>
+          <w:sz w:val="24"/>
+          <w:szCs w:val="24"/>
+        </w:rPr>
+        <w:t>ah</w:t>
       </w:r>
       <w:proofErr w:type="spellEnd"/>
       <w:r>
@@ -13453,14 +15320,6 @@
         <w:t>diatas</w:t>
       </w:r>
       <w:proofErr w:type="spellEnd"/>
-      <w:r>
-        <w:rPr>
-          <w:rFonts w:ascii="Times New Roman" w:hAnsi="Times New Roman" w:cs="Times New Roman"/>
-          <w:sz w:val="24"/>
-          <w:szCs w:val="24"/>
-        </w:rPr>
-        <w:t>.</w:t>
-      </w:r>
     </w:p>
     <w:p/>
     <w:sectPr>

</xml_diff>